<commit_message>
Manuel et fichiers SQL
</commit_message>
<xml_diff>
--- a/Documentation/Man Utilisation.docx
+++ b/Documentation/Man Utilisation.docx
@@ -1,191 +1,184 @@
 
 <file path=word/document.xml><?xml version="1.0" encoding="utf-8"?>
-<w:document xmlns:mc="http://schemas.openxmlformats.org/markup-compatibility/2006" xmlns:o="urn:schemas-microsoft-com:office:office" xmlns:r="http://schemas.openxmlformats.org/officeDocument/2006/relationships" xmlns:m="http://schemas.openxmlformats.org/officeDocument/2006/math" xmlns:v="urn:schemas-microsoft-com:vml" xmlns:wp="http://schemas.openxmlformats.org/drawingml/2006/wordprocessingDrawing" xmlns:w10="urn:schemas-microsoft-com:office:word" xmlns:w="http://schemas.openxmlformats.org/wordprocessingml/2006/main" xmlns:wne="http://schemas.microsoft.com/office/word/2006/wordml" xmlns:sl="http://schemas.openxmlformats.org/schemaLibrary/2006/main" xmlns:a="http://schemas.openxmlformats.org/drawingml/2006/main" xmlns:pic="http://schemas.openxmlformats.org/drawingml/2006/picture" xmlns:c="http://schemas.openxmlformats.org/drawingml/2006/chart" xmlns:lc="http://schemas.openxmlformats.org/drawingml/2006/lockedCanvas" xmlns:dgm="http://schemas.openxmlformats.org/drawingml/2006/diagram" xmlns:wps="http://schemas.microsoft.com/office/word/2010/wordprocessingShape" xmlns:wpg="http://schemas.microsoft.com/office/word/2010/wordprocessingGroup" xmlns:w14="http://schemas.microsoft.com/office/word/2010/wordml" xmlns:w15="http://schemas.microsoft.com/office/word/2012/wordml">
+<w:document xmlns:wpc="http://schemas.microsoft.com/office/word/2010/wordprocessingCanvas" xmlns:cx="http://schemas.microsoft.com/office/drawing/2014/chartex" xmlns:mc="http://schemas.openxmlformats.org/markup-compatibility/2006" xmlns:o="urn:schemas-microsoft-com:office:office" xmlns:r="http://schemas.openxmlformats.org/officeDocument/2006/relationships" xmlns:m="http://schemas.openxmlformats.org/officeDocument/2006/math" xmlns:v="urn:schemas-microsoft-com:vml" xmlns:wp14="http://schemas.microsoft.com/office/word/2010/wordprocessingDrawing" xmlns:wp="http://schemas.openxmlformats.org/drawingml/2006/wordprocessingDrawing" xmlns:w10="urn:schemas-microsoft-com:office:word" xmlns:w="http://schemas.openxmlformats.org/wordprocessingml/2006/main" xmlns:w14="http://schemas.microsoft.com/office/word/2010/wordml" xmlns:w15="http://schemas.microsoft.com/office/word/2012/wordml" xmlns:w16se="http://schemas.microsoft.com/office/word/2015/wordml/symex" xmlns:wpg="http://schemas.microsoft.com/office/word/2010/wordprocessingGroup" xmlns:wpi="http://schemas.microsoft.com/office/word/2010/wordprocessingInk" xmlns:wne="http://schemas.microsoft.com/office/word/2006/wordml" xmlns:wps="http://schemas.microsoft.com/office/word/2010/wordprocessingShape" mc:Ignorable="w14 w15 w16se wp14">
   <w:body>
     <w:p>
       <w:pPr>
         <w:contextualSpacing w:val="0"/>
-        <w:rPr/>
-      </w:pPr>
-      <w:r>
-        <w:rPr>
-          <w:rtl w:val="0"/>
-        </w:rPr>
+      </w:pPr>
+      <w:r>
         <w:t xml:space="preserve">Manuel d’utilisation : </w:t>
       </w:r>
     </w:p>
     <w:p>
       <w:pPr>
         <w:contextualSpacing w:val="0"/>
-        <w:rPr/>
-      </w:pPr>
-      <w:r>
-        <w:rPr>
-          <w:rtl w:val="0"/>
-        </w:rPr>
-      </w:r>
-    </w:p>
-    <w:p>
-      <w:pPr>
-        <w:contextualSpacing w:val="0"/>
-        <w:rPr/>
-      </w:pPr>
-      <w:r>
-        <w:rPr>
-          <w:rtl w:val="0"/>
-        </w:rPr>
-      </w:r>
-    </w:p>
-    <w:p>
-      <w:pPr>
-        <w:contextualSpacing w:val="0"/>
-        <w:rPr/>
-      </w:pPr>
-      <w:r>
-        <w:rPr>
-          <w:rtl w:val="0"/>
-        </w:rPr>
-        <w:t xml:space="preserve">L’application FREDI consiste en une interface de traitement des dépenses lié à une association sportive et ainsi qu'à la production de bordereaux justificatifs visant à obtenir des déductions fiscales.</w:t>
-      </w:r>
-    </w:p>
-    <w:p>
-      <w:pPr>
-        <w:contextualSpacing w:val="0"/>
-        <w:rPr/>
-      </w:pPr>
-      <w:r>
-        <w:rPr>
-          <w:rtl w:val="0"/>
-        </w:rPr>
-        <w:t xml:space="preserve">Dans cette optique, l’application comporte un fichier .sql de script de création/insertion de la base de donnée, une partie en PhP objet qui manipule les données et qui est segmentée.</w:t>
-      </w:r>
-    </w:p>
-    <w:p>
-      <w:pPr>
-        <w:contextualSpacing w:val="0"/>
-        <w:rPr/>
-      </w:pPr>
-      <w:r>
-        <w:rPr>
-          <w:rtl w:val="0"/>
-        </w:rPr>
-        <w:t xml:space="preserve">On retrouve un dossier regroupant les classes métiers et DAO, un dossier contenant les formulaires appelés sur tout le site, et 3 fichier, le fichier d’initialisation init.php, le fichier de l’index qui est la première page affichée et enfin le script de la page principale sur laquelle se déroule tous les cas d’utilisations de l'application.</w:t>
-      </w:r>
-    </w:p>
-    <w:p>
-      <w:pPr>
-        <w:contextualSpacing w:val="0"/>
-        <w:rPr/>
-      </w:pPr>
-      <w:r>
-        <w:rPr>
-          <w:rtl w:val="0"/>
-        </w:rPr>
-        <w:t xml:space="preserve">Elle contient également un diagramme représentant les-dits cas d’utilisation, de prototypages réalisé lors de la phase d’analyse pour conceptualiser le projet ainsi que d’un diagramme UML, un Modèle Conceptuel et un Modèle Relationnel relatifs à l’application.</w:t>
-      </w:r>
-    </w:p>
-    <w:p>
-      <w:pPr>
-        <w:contextualSpacing w:val="0"/>
-        <w:rPr/>
-      </w:pPr>
-      <w:r>
-        <w:rPr>
-          <w:rtl w:val="0"/>
-        </w:rPr>
-      </w:r>
-    </w:p>
-    <w:p>
-      <w:pPr>
-        <w:contextualSpacing w:val="0"/>
-        <w:rPr/>
-      </w:pPr>
-      <w:r>
-        <w:rPr>
-          <w:rtl w:val="0"/>
-        </w:rPr>
-      </w:r>
-    </w:p>
-    <w:p>
-      <w:pPr>
-        <w:contextualSpacing w:val="0"/>
-        <w:rPr/>
-      </w:pPr>
-      <w:r>
-        <w:rPr>
-          <w:rtl w:val="0"/>
-        </w:rPr>
-        <w:t xml:space="preserve">Avant toute manipulation, Veillez à bien importer la BDD ‘fredi’ depuis le dossier SQL de l’application. </w:t>
-      </w:r>
-    </w:p>
-    <w:p>
-      <w:pPr>
-        <w:contextualSpacing w:val="0"/>
-        <w:rPr/>
-      </w:pPr>
-      <w:r>
-        <w:rPr>
-          <w:rtl w:val="0"/>
-        </w:rPr>
-      </w:r>
-    </w:p>
-    <w:p>
-      <w:pPr>
-        <w:contextualSpacing w:val="0"/>
-        <w:rPr/>
-      </w:pPr>
-      <w:r>
-        <w:rPr>
-          <w:rtl w:val="0"/>
-        </w:rPr>
-        <w:t xml:space="preserve">L’application est à destination des responsables légaux de l'association. Ils peuvent s’inscrire pour historiser les dépenses lié à l’activité des licenciés dont ils ont la charge. Un responsable légal peut être également licencié.</w:t>
-      </w:r>
-    </w:p>
-    <w:p>
-      <w:pPr>
-        <w:contextualSpacing w:val="0"/>
-        <w:rPr/>
-      </w:pPr>
-      <w:r>
-        <w:rPr>
-          <w:rtl w:val="0"/>
-        </w:rPr>
-        <w:t xml:space="preserve">Une fois inscrit et connecté, l’utilisateur peut ouvrir un bordereau pour l’année en cours et y ajouter des lignes de frais.</w:t>
-      </w:r>
-    </w:p>
-    <w:p>
-      <w:pPr>
-        <w:contextualSpacing w:val="0"/>
-        <w:rPr/>
-      </w:pPr>
-      <w:r>
-        <w:rPr>
-          <w:rtl w:val="0"/>
-        </w:rPr>
-        <w:t xml:space="preserve">A la fin de l’année, le bordereau doit être fermé après vérification par le trésorier.</w:t>
-      </w:r>
-    </w:p>
-    <w:p>
-      <w:pPr>
-        <w:contextualSpacing w:val="0"/>
-        <w:rPr/>
-      </w:pPr>
-      <w:r>
-        <w:rPr>
-          <w:rtl w:val="0"/>
-        </w:rPr>
-      </w:r>
-    </w:p>
-    <w:p>
-      <w:pPr>
-        <w:contextualSpacing w:val="0"/>
-        <w:rPr/>
-      </w:pPr>
-      <w:r>
-        <w:rPr>
-          <w:rtl w:val="0"/>
-        </w:rPr>
-      </w:r>
+      </w:pPr>
+    </w:p>
+    <w:p>
+      <w:pPr>
+        <w:contextualSpacing w:val="0"/>
+      </w:pPr>
+    </w:p>
+    <w:p>
+      <w:pPr>
+        <w:contextualSpacing w:val="0"/>
+      </w:pPr>
+      <w:r>
+        <w:t>L’application FREDI consiste en une interface de traitement des dépenses lié à une association sportive et ainsi qu'à la production de bordereaux justificatifs visant à obtenir des déductions fiscales.</w:t>
+      </w:r>
+    </w:p>
+    <w:p>
+      <w:pPr>
+        <w:contextualSpacing w:val="0"/>
+      </w:pPr>
+      <w:r>
+        <w:t>Dans cette optique, l’application comporte un fichier .</w:t>
+      </w:r>
+      <w:proofErr w:type="spellStart"/>
+      <w:r>
+        <w:t>sql</w:t>
+      </w:r>
+      <w:proofErr w:type="spellEnd"/>
+      <w:r>
+        <w:t xml:space="preserve"> de script de création/insertion de la base de donnée, une partie en </w:t>
+      </w:r>
+      <w:proofErr w:type="spellStart"/>
+      <w:r>
+        <w:t>PhP</w:t>
+      </w:r>
+      <w:proofErr w:type="spellEnd"/>
+      <w:r>
+        <w:t xml:space="preserve"> objet qui manipule les données et qui est segmentée.</w:t>
+      </w:r>
+    </w:p>
+    <w:p>
+      <w:pPr>
+        <w:contextualSpacing w:val="0"/>
+      </w:pPr>
+      <w:r>
+        <w:t>On retrouve un dossier regroupant les classes métiers et DAO, un dossier</w:t>
+      </w:r>
+      <w:r>
+        <w:t xml:space="preserve"> contenant les formulaires appelés sur tout le site, et 3 fichier, le fichier d’initialisation </w:t>
+      </w:r>
+      <w:proofErr w:type="spellStart"/>
+      <w:r>
+        <w:t>init.php</w:t>
+      </w:r>
+      <w:proofErr w:type="spellEnd"/>
+      <w:r>
+        <w:t>, le fichier de l’index qui est la première page affichée et enfin le script de la page principale sur laquelle se déroule tous les cas d’utilisations de</w:t>
+      </w:r>
+      <w:r>
+        <w:t xml:space="preserve"> l'application.</w:t>
+      </w:r>
+    </w:p>
+    <w:p>
+      <w:pPr>
+        <w:contextualSpacing w:val="0"/>
+      </w:pPr>
+      <w:r>
+        <w:t xml:space="preserve">Elle contient également un diagramme représentant </w:t>
+      </w:r>
+      <w:proofErr w:type="spellStart"/>
+      <w:r>
+        <w:t>les-dits</w:t>
+      </w:r>
+      <w:proofErr w:type="spellEnd"/>
+      <w:r>
+        <w:t xml:space="preserve"> cas d’utilisation, de prototypages réalisé lors de la phase d’analyse pour conceptualiser le projet ainsi que d’un diagramme UML, un Modèle Conceptuel et un Modèle Relationnel relat</w:t>
+      </w:r>
+      <w:r>
+        <w:t>ifs à l’application.</w:t>
+      </w:r>
+    </w:p>
+    <w:p>
+      <w:pPr>
+        <w:contextualSpacing w:val="0"/>
+      </w:pPr>
+    </w:p>
+    <w:p>
+      <w:pPr>
+        <w:contextualSpacing w:val="0"/>
+      </w:pPr>
+    </w:p>
+    <w:p>
+      <w:pPr>
+        <w:contextualSpacing w:val="0"/>
+      </w:pPr>
+      <w:r>
+        <w:t>Avant toute manipulation, Veillez à bien importer la BDD ‘</w:t>
+      </w:r>
+      <w:proofErr w:type="spellStart"/>
+      <w:r>
+        <w:t>fredi</w:t>
+      </w:r>
+      <w:proofErr w:type="spellEnd"/>
+      <w:r>
+        <w:t xml:space="preserve">’ depuis le dossier SQL de l’application. </w:t>
+      </w:r>
+    </w:p>
+    <w:p>
+      <w:pPr>
+        <w:contextualSpacing w:val="0"/>
+      </w:pPr>
+    </w:p>
+    <w:p>
+      <w:pPr>
+        <w:contextualSpacing w:val="0"/>
+      </w:pPr>
+      <w:r>
+        <w:t xml:space="preserve">L’application est à destination des responsables légaux de l'association. Ils peuvent s’inscrire pour </w:t>
+      </w:r>
+      <w:proofErr w:type="spellStart"/>
+      <w:r>
+        <w:t>histori</w:t>
+      </w:r>
+      <w:bookmarkStart w:id="0" w:name="_GoBack"/>
+      <w:bookmarkEnd w:id="0"/>
+      <w:r>
+        <w:t>ser</w:t>
+      </w:r>
+      <w:proofErr w:type="spellEnd"/>
+      <w:r>
+        <w:t xml:space="preserve"> les dépenses </w:t>
+      </w:r>
+      <w:r>
+        <w:t>liées</w:t>
+      </w:r>
+      <w:r>
+        <w:t xml:space="preserve"> à l’activité des licenciés dont ils ont la charge. Un responsable légal peut être également licencié.</w:t>
+      </w:r>
+    </w:p>
+    <w:p>
+      <w:pPr>
+        <w:contextualSpacing w:val="0"/>
+      </w:pPr>
+      <w:r>
+        <w:t>Une fois inscrit et connecté, l’utilisateur peut ouvrir un bordereau pour l’année en cours et y ajouter des lignes de frais.</w:t>
+      </w:r>
+    </w:p>
+    <w:p>
+      <w:pPr>
+        <w:contextualSpacing w:val="0"/>
+      </w:pPr>
+      <w:r>
+        <w:t>A la fin de l’année, le b</w:t>
+      </w:r>
+      <w:r>
+        <w:t>ordereau doit être fermé après vérification par le trésorier.</w:t>
+      </w:r>
+    </w:p>
+    <w:p>
+      <w:pPr>
+        <w:contextualSpacing w:val="0"/>
+      </w:pPr>
+    </w:p>
+    <w:p>
+      <w:pPr>
+        <w:contextualSpacing w:val="0"/>
+      </w:pPr>
     </w:p>
     <w:p>
       <w:pPr>
@@ -193,18 +186,15 @@
           <w:ilvl w:val="0"/>
           <w:numId w:val="1"/>
         </w:numPr>
-        <w:ind w:left="720" w:hanging="360"/>
-        <w:rPr/>
       </w:pPr>
       <w:r>
         <w:rPr>
-          <w:rFonts w:ascii="Roboto" w:cs="Roboto" w:eastAsia="Roboto" w:hAnsi="Roboto"/>
+          <w:rFonts w:ascii="Roboto" w:eastAsia="Roboto" w:hAnsi="Roboto" w:cs="Roboto"/>
           <w:color w:val="212529"/>
           <w:sz w:val="24"/>
           <w:szCs w:val="24"/>
-          <w:rtl w:val="0"/>
         </w:rPr>
-        <w:t xml:space="preserve">La description du produit : ses fonctions, ses différentes parties, etc.</w:t>
+        <w:t>La description du produit : ses fonctions, ses différentes parties, etc.</w:t>
       </w:r>
     </w:p>
     <w:p>
@@ -213,18 +203,15 @@
           <w:ilvl w:val="0"/>
           <w:numId w:val="1"/>
         </w:numPr>
-        <w:ind w:left="720" w:hanging="360"/>
-        <w:rPr/>
       </w:pPr>
       <w:r>
         <w:rPr>
-          <w:rFonts w:ascii="Roboto" w:cs="Roboto" w:eastAsia="Roboto" w:hAnsi="Roboto"/>
+          <w:rFonts w:ascii="Roboto" w:eastAsia="Roboto" w:hAnsi="Roboto" w:cs="Roboto"/>
           <w:color w:val="212529"/>
           <w:sz w:val="24"/>
           <w:szCs w:val="24"/>
-          <w:rtl w:val="0"/>
         </w:rPr>
-        <w:t xml:space="preserve">Les différentes précautions d’utilisation</w:t>
+        <w:t>Les différentes précautions d’utilisation</w:t>
       </w:r>
     </w:p>
     <w:p>
@@ -233,18 +220,15 @@
           <w:ilvl w:val="0"/>
           <w:numId w:val="1"/>
         </w:numPr>
-        <w:ind w:left="720" w:hanging="360"/>
-        <w:rPr/>
       </w:pPr>
       <w:r>
         <w:rPr>
-          <w:rFonts w:ascii="Roboto" w:cs="Roboto" w:eastAsia="Roboto" w:hAnsi="Roboto"/>
+          <w:rFonts w:ascii="Roboto" w:eastAsia="Roboto" w:hAnsi="Roboto" w:cs="Roboto"/>
           <w:color w:val="212529"/>
           <w:sz w:val="24"/>
           <w:szCs w:val="24"/>
-          <w:rtl w:val="0"/>
         </w:rPr>
-        <w:t xml:space="preserve">Les spécifications du produit ou service</w:t>
+        <w:t>Les spécifications du produit ou service</w:t>
       </w:r>
     </w:p>
     <w:p>
@@ -253,18 +237,24 @@
           <w:ilvl w:val="0"/>
           <w:numId w:val="1"/>
         </w:numPr>
-        <w:ind w:left="720" w:hanging="360"/>
-        <w:rPr/>
       </w:pPr>
       <w:r>
         <w:rPr>
-          <w:rFonts w:ascii="Roboto" w:cs="Roboto" w:eastAsia="Roboto" w:hAnsi="Roboto"/>
+          <w:rFonts w:ascii="Roboto" w:eastAsia="Roboto" w:hAnsi="Roboto" w:cs="Roboto"/>
           <w:color w:val="212529"/>
           <w:sz w:val="24"/>
           <w:szCs w:val="24"/>
-          <w:rtl w:val="0"/>
         </w:rPr>
-        <w:t xml:space="preserve">Le fonctionnement général et spécifique</w:t>
+        <w:t>Le fonctionnement général et spécifi</w:t>
+      </w:r>
+      <w:r>
+        <w:rPr>
+          <w:rFonts w:ascii="Roboto" w:eastAsia="Roboto" w:hAnsi="Roboto" w:cs="Roboto"/>
+          <w:color w:val="212529"/>
+          <w:sz w:val="24"/>
+          <w:szCs w:val="24"/>
+        </w:rPr>
+        <w:t>que</w:t>
       </w:r>
     </w:p>
     <w:p>
@@ -273,43 +263,38 @@
           <w:ilvl w:val="0"/>
           <w:numId w:val="1"/>
         </w:numPr>
-        <w:ind w:left="720" w:hanging="360"/>
-        <w:rPr/>
       </w:pPr>
       <w:r>
         <w:rPr>
-          <w:rFonts w:ascii="Roboto" w:cs="Roboto" w:eastAsia="Roboto" w:hAnsi="Roboto"/>
+          <w:rFonts w:ascii="Roboto" w:eastAsia="Roboto" w:hAnsi="Roboto" w:cs="Roboto"/>
           <w:color w:val="212529"/>
           <w:sz w:val="24"/>
           <w:szCs w:val="24"/>
-          <w:rtl w:val="0"/>
         </w:rPr>
-        <w:t xml:space="preserve">L’installation du bien ou service dans certains cas spécifiques comme les logiciels ou ordinateurs.</w:t>
-      </w:r>
-    </w:p>
-    <w:p>
-      <w:pPr>
-        <w:contextualSpacing w:val="0"/>
-        <w:rPr/>
-      </w:pPr>
-      <w:r>
-        <w:rPr>
-          <w:rtl w:val="0"/>
-        </w:rPr>
-      </w:r>
+        <w:t>L’installation du bien ou service dans certains cas spécifiques comme les logiciels ou ordinateurs.</w:t>
+      </w:r>
+    </w:p>
+    <w:p>
+      <w:pPr>
+        <w:contextualSpacing w:val="0"/>
+      </w:pPr>
     </w:p>
     <w:sectPr>
-      <w:pgSz w:h="16834" w:w="11909"/>
-      <w:pgMar w:bottom="1440" w:top="1440" w:left="1440" w:right="1440" w:header="0" w:footer="720"/>
+      <w:pgSz w:w="11909" w:h="16834"/>
+      <w:pgMar w:top="1440" w:right="1440" w:bottom="1440" w:left="1440" w:header="0" w:footer="720" w:gutter="0"/>
       <w:pgNumType w:start="1"/>
+      <w:cols w:space="720"/>
     </w:sectPr>
   </w:body>
 </w:document>
 </file>
 
 <file path=word/numbering.xml><?xml version="1.0" encoding="utf-8"?>
-<w:numbering xmlns:mc="http://schemas.openxmlformats.org/markup-compatibility/2006" xmlns:o="urn:schemas-microsoft-com:office:office" xmlns:r="http://schemas.openxmlformats.org/officeDocument/2006/relationships" xmlns:m="http://schemas.openxmlformats.org/officeDocument/2006/math" xmlns:v="urn:schemas-microsoft-com:vml" xmlns:wp="http://schemas.openxmlformats.org/drawingml/2006/wordprocessingDrawing" xmlns:w10="urn:schemas-microsoft-com:office:word" xmlns:w="http://schemas.openxmlformats.org/wordprocessingml/2006/main" xmlns:wne="http://schemas.microsoft.com/office/word/2006/wordml" xmlns:sl="http://schemas.openxmlformats.org/schemaLibrary/2006/main" xmlns:a="http://schemas.openxmlformats.org/drawingml/2006/main" xmlns:pic="http://schemas.openxmlformats.org/drawingml/2006/picture" xmlns:c="http://schemas.openxmlformats.org/drawingml/2006/chart" xmlns:lc="http://schemas.openxmlformats.org/drawingml/2006/lockedCanvas" xmlns:dgm="http://schemas.openxmlformats.org/drawingml/2006/diagram" xmlns:wps="http://schemas.microsoft.com/office/word/2010/wordprocessingShape" xmlns:wpg="http://schemas.microsoft.com/office/word/2010/wordprocessingGroup" xmlns:w14="http://schemas.microsoft.com/office/word/2010/wordml" xmlns:w15="http://schemas.microsoft.com/office/word/2012/wordml">
-  <w:abstractNum w:abstractNumId="1">
+<w:numbering xmlns:wpc="http://schemas.microsoft.com/office/word/2010/wordprocessingCanvas" xmlns:cx="http://schemas.microsoft.com/office/drawing/2014/chartex" xmlns:mc="http://schemas.openxmlformats.org/markup-compatibility/2006" xmlns:o="urn:schemas-microsoft-com:office:office" xmlns:r="http://schemas.openxmlformats.org/officeDocument/2006/relationships" xmlns:m="http://schemas.openxmlformats.org/officeDocument/2006/math" xmlns:v="urn:schemas-microsoft-com:vml" xmlns:wp14="http://schemas.microsoft.com/office/word/2010/wordprocessingDrawing" xmlns:wp="http://schemas.openxmlformats.org/drawingml/2006/wordprocessingDrawing" xmlns:w10="urn:schemas-microsoft-com:office:word" xmlns:w="http://schemas.openxmlformats.org/wordprocessingml/2006/main" xmlns:w14="http://schemas.microsoft.com/office/word/2010/wordml" xmlns:w15="http://schemas.microsoft.com/office/word/2012/wordml" xmlns:w16se="http://schemas.microsoft.com/office/word/2015/wordml/symex" xmlns:wpg="http://schemas.microsoft.com/office/word/2010/wordprocessingGroup" xmlns:wpi="http://schemas.microsoft.com/office/word/2010/wordprocessingInk" xmlns:wne="http://schemas.microsoft.com/office/word/2006/wordml" xmlns:wps="http://schemas.microsoft.com/office/word/2010/wordprocessingShape" mc:Ignorable="w14 w15 w16se wp14">
+  <w:abstractNum w:abstractNumId="0" w15:restartNumberingAfterBreak="0">
+    <w:nsid w:val="3F3F1628"/>
+    <w:multiLevelType w:val="multilevel"/>
+    <w:tmpl w:val="46ACBE48"/>
     <w:lvl w:ilvl="0">
       <w:start w:val="1"/>
       <w:numFmt w:val="bullet"/>
@@ -319,7 +304,7 @@
         <w:ind w:left="720" w:hanging="360"/>
       </w:pPr>
       <w:rPr>
-        <w:rFonts w:ascii="Roboto" w:cs="Roboto" w:eastAsia="Roboto" w:hAnsi="Roboto"/>
+        <w:rFonts w:ascii="Roboto" w:eastAsia="Roboto" w:hAnsi="Roboto" w:cs="Roboto"/>
         <w:color w:val="212529"/>
         <w:sz w:val="24"/>
         <w:szCs w:val="24"/>
@@ -424,88 +409,460 @@
     </w:lvl>
   </w:abstractNum>
   <w:num w:numId="1">
-    <w:abstractNumId w:val="1"/>
+    <w:abstractNumId w:val="0"/>
   </w:num>
 </w:numbering>
 </file>
 
 <file path=word/styles.xml><?xml version="1.0" encoding="utf-8"?>
-<w:styles xmlns:mc="http://schemas.openxmlformats.org/markup-compatibility/2006" xmlns:o="urn:schemas-microsoft-com:office:office" xmlns:r="http://schemas.openxmlformats.org/officeDocument/2006/relationships" xmlns:m="http://schemas.openxmlformats.org/officeDocument/2006/math" xmlns:v="urn:schemas-microsoft-com:vml" xmlns:wp="http://schemas.openxmlformats.org/drawingml/2006/wordprocessingDrawing" xmlns:w10="urn:schemas-microsoft-com:office:word" xmlns:w="http://schemas.openxmlformats.org/wordprocessingml/2006/main" xmlns:wne="http://schemas.microsoft.com/office/word/2006/wordml" xmlns:sl="http://schemas.openxmlformats.org/schemaLibrary/2006/main" xmlns:a="http://schemas.openxmlformats.org/drawingml/2006/main" xmlns:pic="http://schemas.openxmlformats.org/drawingml/2006/picture" xmlns:c="http://schemas.openxmlformats.org/drawingml/2006/chart" xmlns:lc="http://schemas.openxmlformats.org/drawingml/2006/lockedCanvas" xmlns:dgm="http://schemas.openxmlformats.org/drawingml/2006/diagram" xmlns:wps="http://schemas.microsoft.com/office/word/2010/wordprocessingShape" xmlns:wpg="http://schemas.microsoft.com/office/word/2010/wordprocessingGroup" xmlns:w14="http://schemas.microsoft.com/office/word/2010/wordml" xmlns:w15="http://schemas.microsoft.com/office/word/2012/wordml">
+<w:styles xmlns:mc="http://schemas.openxmlformats.org/markup-compatibility/2006" xmlns:r="http://schemas.openxmlformats.org/officeDocument/2006/relationships" xmlns:w="http://schemas.openxmlformats.org/wordprocessingml/2006/main" xmlns:w14="http://schemas.microsoft.com/office/word/2010/wordml" xmlns:w15="http://schemas.microsoft.com/office/word/2012/wordml" xmlns:w16se="http://schemas.microsoft.com/office/word/2015/wordml/symex" mc:Ignorable="w14 w15 w16se">
   <w:docDefaults>
     <w:rPrDefault>
       <w:rPr>
-        <w:rFonts w:ascii="Arial" w:cs="Arial" w:eastAsia="Arial" w:hAnsi="Arial"/>
+        <w:rFonts w:ascii="Arial" w:eastAsia="Arial" w:hAnsi="Arial" w:cs="Arial"/>
         <w:sz w:val="22"/>
         <w:szCs w:val="22"/>
-        <w:lang w:val="fr"/>
+        <w:lang w:val="fr" w:eastAsia="fr-FR" w:bidi="ar-SA"/>
       </w:rPr>
     </w:rPrDefault>
     <w:pPrDefault>
       <w:pPr>
         <w:spacing w:line="276" w:lineRule="auto"/>
-        <w:contextualSpacing w:val="1"/>
+        <w:contextualSpacing/>
       </w:pPr>
     </w:pPrDefault>
   </w:docDefaults>
-  <w:style w:type="paragraph" w:styleId="Normal" w:default="1">
-    <w:name w:val="normal"/>
+  <w:latentStyles w:defLockedState="0" w:defUIPriority="99" w:defSemiHidden="0" w:defUnhideWhenUsed="0" w:defQFormat="0" w:count="371">
+    <w:lsdException w:name="Normal" w:uiPriority="0" w:qFormat="1"/>
+    <w:lsdException w:name="heading 1" w:uiPriority="9" w:qFormat="1"/>
+    <w:lsdException w:name="heading 2" w:semiHidden="1" w:uiPriority="9" w:unhideWhenUsed="1" w:qFormat="1"/>
+    <w:lsdException w:name="heading 3" w:semiHidden="1" w:uiPriority="9" w:unhideWhenUsed="1" w:qFormat="1"/>
+    <w:lsdException w:name="heading 4" w:semiHidden="1" w:uiPriority="9" w:unhideWhenUsed="1" w:qFormat="1"/>
+    <w:lsdException w:name="heading 5" w:semiHidden="1" w:uiPriority="9" w:unhideWhenUsed="1" w:qFormat="1"/>
+    <w:lsdException w:name="heading 6" w:semiHidden="1" w:uiPriority="9" w:unhideWhenUsed="1" w:qFormat="1"/>
+    <w:lsdException w:name="heading 7" w:semiHidden="1" w:uiPriority="9" w:unhideWhenUsed="1" w:qFormat="1"/>
+    <w:lsdException w:name="heading 8" w:semiHidden="1" w:uiPriority="9" w:unhideWhenUsed="1" w:qFormat="1"/>
+    <w:lsdException w:name="heading 9" w:semiHidden="1" w:uiPriority="9" w:unhideWhenUsed="1" w:qFormat="1"/>
+    <w:lsdException w:name="index 1" w:semiHidden="1" w:unhideWhenUsed="1"/>
+    <w:lsdException w:name="index 2" w:semiHidden="1" w:unhideWhenUsed="1"/>
+    <w:lsdException w:name="index 3" w:semiHidden="1" w:unhideWhenUsed="1"/>
+    <w:lsdException w:name="index 4" w:semiHidden="1" w:unhideWhenUsed="1"/>
+    <w:lsdException w:name="index 5" w:semiHidden="1" w:unhideWhenUsed="1"/>
+    <w:lsdException w:name="index 6" w:semiHidden="1" w:unhideWhenUsed="1"/>
+    <w:lsdException w:name="index 7" w:semiHidden="1" w:unhideWhenUsed="1"/>
+    <w:lsdException w:name="index 8" w:semiHidden="1" w:unhideWhenUsed="1"/>
+    <w:lsdException w:name="index 9" w:semiHidden="1" w:unhideWhenUsed="1"/>
+    <w:lsdException w:name="toc 1" w:semiHidden="1" w:uiPriority="39" w:unhideWhenUsed="1"/>
+    <w:lsdException w:name="toc 2" w:semiHidden="1" w:uiPriority="39" w:unhideWhenUsed="1"/>
+    <w:lsdException w:name="toc 3" w:semiHidden="1" w:uiPriority="39" w:unhideWhenUsed="1"/>
+    <w:lsdException w:name="toc 4" w:semiHidden="1" w:uiPriority="39" w:unhideWhenUsed="1"/>
+    <w:lsdException w:name="toc 5" w:semiHidden="1" w:uiPriority="39" w:unhideWhenUsed="1"/>
+    <w:lsdException w:name="toc 6" w:semiHidden="1" w:uiPriority="39" w:unhideWhenUsed="1"/>
+    <w:lsdException w:name="toc 7" w:semiHidden="1" w:uiPriority="39" w:unhideWhenUsed="1"/>
+    <w:lsdException w:name="toc 8" w:semiHidden="1" w:uiPriority="39" w:unhideWhenUsed="1"/>
+    <w:lsdException w:name="toc 9" w:semiHidden="1" w:uiPriority="39" w:unhideWhenUsed="1"/>
+    <w:lsdException w:name="Normal Indent" w:semiHidden="1" w:unhideWhenUsed="1"/>
+    <w:lsdException w:name="footnote text" w:semiHidden="1" w:unhideWhenUsed="1"/>
+    <w:lsdException w:name="annotation text" w:semiHidden="1" w:unhideWhenUsed="1"/>
+    <w:lsdException w:name="header" w:semiHidden="1" w:unhideWhenUsed="1"/>
+    <w:lsdException w:name="footer" w:semiHidden="1" w:unhideWhenUsed="1"/>
+    <w:lsdException w:name="index heading" w:semiHidden="1" w:unhideWhenUsed="1"/>
+    <w:lsdException w:name="caption" w:semiHidden="1" w:uiPriority="35" w:unhideWhenUsed="1" w:qFormat="1"/>
+    <w:lsdException w:name="table of figures" w:semiHidden="1" w:unhideWhenUsed="1"/>
+    <w:lsdException w:name="envelope address" w:semiHidden="1" w:unhideWhenUsed="1"/>
+    <w:lsdException w:name="envelope return" w:semiHidden="1" w:unhideWhenUsed="1"/>
+    <w:lsdException w:name="footnote reference" w:semiHidden="1" w:unhideWhenUsed="1"/>
+    <w:lsdException w:name="annotation reference" w:semiHidden="1" w:unhideWhenUsed="1"/>
+    <w:lsdException w:name="line number" w:semiHidden="1" w:unhideWhenUsed="1"/>
+    <w:lsdException w:name="page number" w:semiHidden="1" w:unhideWhenUsed="1"/>
+    <w:lsdException w:name="endnote reference" w:semiHidden="1" w:unhideWhenUsed="1"/>
+    <w:lsdException w:name="endnote text" w:semiHidden="1" w:unhideWhenUsed="1"/>
+    <w:lsdException w:name="table of authorities" w:semiHidden="1" w:unhideWhenUsed="1"/>
+    <w:lsdException w:name="macro" w:semiHidden="1" w:unhideWhenUsed="1"/>
+    <w:lsdException w:name="toa heading" w:semiHidden="1" w:unhideWhenUsed="1"/>
+    <w:lsdException w:name="List" w:semiHidden="1" w:unhideWhenUsed="1"/>
+    <w:lsdException w:name="List Bullet" w:semiHidden="1" w:unhideWhenUsed="1"/>
+    <w:lsdException w:name="List Number" w:semiHidden="1" w:unhideWhenUsed="1"/>
+    <w:lsdException w:name="List 2" w:semiHidden="1" w:unhideWhenUsed="1"/>
+    <w:lsdException w:name="List 3" w:semiHidden="1" w:unhideWhenUsed="1"/>
+    <w:lsdException w:name="List 4" w:semiHidden="1" w:unhideWhenUsed="1"/>
+    <w:lsdException w:name="List 5" w:semiHidden="1" w:unhideWhenUsed="1"/>
+    <w:lsdException w:name="List Bullet 2" w:semiHidden="1" w:unhideWhenUsed="1"/>
+    <w:lsdException w:name="List Bullet 3" w:semiHidden="1" w:unhideWhenUsed="1"/>
+    <w:lsdException w:name="List Bullet 4" w:semiHidden="1" w:unhideWhenUsed="1"/>
+    <w:lsdException w:name="List Bullet 5" w:semiHidden="1" w:unhideWhenUsed="1"/>
+    <w:lsdException w:name="List Number 2" w:semiHidden="1" w:unhideWhenUsed="1"/>
+    <w:lsdException w:name="List Number 3" w:semiHidden="1" w:unhideWhenUsed="1"/>
+    <w:lsdException w:name="List Number 4" w:semiHidden="1" w:unhideWhenUsed="1"/>
+    <w:lsdException w:name="List Number 5" w:semiHidden="1" w:unhideWhenUsed="1"/>
+    <w:lsdException w:name="Title" w:uiPriority="10" w:qFormat="1"/>
+    <w:lsdException w:name="Closing" w:semiHidden="1" w:unhideWhenUsed="1"/>
+    <w:lsdException w:name="Signature" w:semiHidden="1" w:unhideWhenUsed="1"/>
+    <w:lsdException w:name="Default Paragraph Font" w:semiHidden="1" w:uiPriority="1" w:unhideWhenUsed="1"/>
+    <w:lsdException w:name="Body Text" w:semiHidden="1" w:unhideWhenUsed="1"/>
+    <w:lsdException w:name="Body Text Indent" w:semiHidden="1" w:unhideWhenUsed="1"/>
+    <w:lsdException w:name="List Continue" w:semiHidden="1" w:unhideWhenUsed="1"/>
+    <w:lsdException w:name="List Continue 2" w:semiHidden="1" w:unhideWhenUsed="1"/>
+    <w:lsdException w:name="List Continue 3" w:semiHidden="1" w:unhideWhenUsed="1"/>
+    <w:lsdException w:name="List Continue 4" w:semiHidden="1" w:unhideWhenUsed="1"/>
+    <w:lsdException w:name="List Continue 5" w:semiHidden="1" w:unhideWhenUsed="1"/>
+    <w:lsdException w:name="Message Header" w:semiHidden="1" w:unhideWhenUsed="1"/>
+    <w:lsdException w:name="Subtitle" w:uiPriority="11" w:qFormat="1"/>
+    <w:lsdException w:name="Salutation" w:semiHidden="1" w:unhideWhenUsed="1"/>
+    <w:lsdException w:name="Date" w:semiHidden="1" w:unhideWhenUsed="1"/>
+    <w:lsdException w:name="Body Text First Indent" w:semiHidden="1" w:unhideWhenUsed="1"/>
+    <w:lsdException w:name="Body Text First Indent 2" w:semiHidden="1" w:unhideWhenUsed="1"/>
+    <w:lsdException w:name="Note Heading" w:semiHidden="1" w:unhideWhenUsed="1"/>
+    <w:lsdException w:name="Body Text 2" w:semiHidden="1" w:unhideWhenUsed="1"/>
+    <w:lsdException w:name="Body Text 3" w:semiHidden="1" w:unhideWhenUsed="1"/>
+    <w:lsdException w:name="Body Text Indent 2" w:semiHidden="1" w:unhideWhenUsed="1"/>
+    <w:lsdException w:name="Body Text Indent 3" w:semiHidden="1" w:unhideWhenUsed="1"/>
+    <w:lsdException w:name="Block Text" w:semiHidden="1" w:unhideWhenUsed="1"/>
+    <w:lsdException w:name="Hyperlink" w:semiHidden="1" w:unhideWhenUsed="1"/>
+    <w:lsdException w:name="FollowedHyperlink" w:semiHidden="1" w:unhideWhenUsed="1"/>
+    <w:lsdException w:name="Strong" w:uiPriority="22" w:qFormat="1"/>
+    <w:lsdException w:name="Emphasis" w:uiPriority="20" w:qFormat="1"/>
+    <w:lsdException w:name="Document Map" w:semiHidden="1" w:unhideWhenUsed="1"/>
+    <w:lsdException w:name="Plain Text" w:semiHidden="1" w:unhideWhenUsed="1"/>
+    <w:lsdException w:name="E-mail Signature" w:semiHidden="1" w:unhideWhenUsed="1"/>
+    <w:lsdException w:name="HTML Top of Form" w:semiHidden="1" w:unhideWhenUsed="1"/>
+    <w:lsdException w:name="HTML Bottom of Form" w:semiHidden="1" w:unhideWhenUsed="1"/>
+    <w:lsdException w:name="Normal (Web)" w:semiHidden="1" w:unhideWhenUsed="1"/>
+    <w:lsdException w:name="HTML Acronym" w:semiHidden="1" w:unhideWhenUsed="1"/>
+    <w:lsdException w:name="HTML Address" w:semiHidden="1" w:unhideWhenUsed="1"/>
+    <w:lsdException w:name="HTML Cite" w:semiHidden="1" w:unhideWhenUsed="1"/>
+    <w:lsdException w:name="HTML Code" w:semiHidden="1" w:unhideWhenUsed="1"/>
+    <w:lsdException w:name="HTML Definition" w:semiHidden="1" w:unhideWhenUsed="1"/>
+    <w:lsdException w:name="HTML Keyboard" w:semiHidden="1" w:unhideWhenUsed="1"/>
+    <w:lsdException w:name="HTML Preformatted" w:semiHidden="1" w:unhideWhenUsed="1"/>
+    <w:lsdException w:name="HTML Sample" w:semiHidden="1" w:unhideWhenUsed="1"/>
+    <w:lsdException w:name="HTML Typewriter" w:semiHidden="1" w:unhideWhenUsed="1"/>
+    <w:lsdException w:name="HTML Variable" w:semiHidden="1" w:unhideWhenUsed="1"/>
+    <w:lsdException w:name="Normal Table" w:semiHidden="1" w:unhideWhenUsed="1"/>
+    <w:lsdException w:name="annotation subject" w:semiHidden="1" w:unhideWhenUsed="1"/>
+    <w:lsdException w:name="No List" w:semiHidden="1" w:unhideWhenUsed="1"/>
+    <w:lsdException w:name="Outline List 1" w:semiHidden="1" w:unhideWhenUsed="1"/>
+    <w:lsdException w:name="Outline List 2" w:semiHidden="1" w:unhideWhenUsed="1"/>
+    <w:lsdException w:name="Outline List 3" w:semiHidden="1" w:unhideWhenUsed="1"/>
+    <w:lsdException w:name="Table Simple 1" w:semiHidden="1" w:unhideWhenUsed="1"/>
+    <w:lsdException w:name="Table Simple 2" w:semiHidden="1" w:unhideWhenUsed="1"/>
+    <w:lsdException w:name="Table Simple 3" w:semiHidden="1" w:unhideWhenUsed="1"/>
+    <w:lsdException w:name="Table Classic 1" w:semiHidden="1" w:unhideWhenUsed="1"/>
+    <w:lsdException w:name="Table Classic 2" w:semiHidden="1" w:unhideWhenUsed="1"/>
+    <w:lsdException w:name="Table Classic 3" w:semiHidden="1" w:unhideWhenUsed="1"/>
+    <w:lsdException w:name="Table Classic 4" w:semiHidden="1" w:unhideWhenUsed="1"/>
+    <w:lsdException w:name="Table Colorful 1" w:semiHidden="1" w:unhideWhenUsed="1"/>
+    <w:lsdException w:name="Table Colorful 2" w:semiHidden="1" w:unhideWhenUsed="1"/>
+    <w:lsdException w:name="Table Colorful 3" w:semiHidden="1" w:unhideWhenUsed="1"/>
+    <w:lsdException w:name="Table Columns 1" w:semiHidden="1" w:unhideWhenUsed="1"/>
+    <w:lsdException w:name="Table Columns 2" w:semiHidden="1" w:unhideWhenUsed="1"/>
+    <w:lsdException w:name="Table Columns 3" w:semiHidden="1" w:unhideWhenUsed="1"/>
+    <w:lsdException w:name="Table Columns 4" w:semiHidden="1" w:unhideWhenUsed="1"/>
+    <w:lsdException w:name="Table Columns 5" w:semiHidden="1" w:unhideWhenUsed="1"/>
+    <w:lsdException w:name="Table Grid 1" w:semiHidden="1" w:unhideWhenUsed="1"/>
+    <w:lsdException w:name="Table Grid 2" w:semiHidden="1" w:unhideWhenUsed="1"/>
+    <w:lsdException w:name="Table Grid 3" w:semiHidden="1" w:unhideWhenUsed="1"/>
+    <w:lsdException w:name="Table Grid 4" w:semiHidden="1" w:unhideWhenUsed="1"/>
+    <w:lsdException w:name="Table Grid 5" w:semiHidden="1" w:unhideWhenUsed="1"/>
+    <w:lsdException w:name="Table Grid 6" w:semiHidden="1" w:unhideWhenUsed="1"/>
+    <w:lsdException w:name="Table Grid 7" w:semiHidden="1" w:unhideWhenUsed="1"/>
+    <w:lsdException w:name="Table Grid 8" w:semiHidden="1" w:unhideWhenUsed="1"/>
+    <w:lsdException w:name="Table List 1" w:semiHidden="1" w:unhideWhenUsed="1"/>
+    <w:lsdException w:name="Table List 2" w:semiHidden="1" w:unhideWhenUsed="1"/>
+    <w:lsdException w:name="Table List 3" w:semiHidden="1" w:unhideWhenUsed="1"/>
+    <w:lsdException w:name="Table List 4" w:semiHidden="1" w:unhideWhenUsed="1"/>
+    <w:lsdException w:name="Table List 5" w:semiHidden="1" w:unhideWhenUsed="1"/>
+    <w:lsdException w:name="Table List 6" w:semiHidden="1" w:unhideWhenUsed="1"/>
+    <w:lsdException w:name="Table List 7" w:semiHidden="1" w:unhideWhenUsed="1"/>
+    <w:lsdException w:name="Table List 8" w:semiHidden="1" w:unhideWhenUsed="1"/>
+    <w:lsdException w:name="Table 3D effects 1" w:semiHidden="1" w:unhideWhenUsed="1"/>
+    <w:lsdException w:name="Table 3D effects 2" w:semiHidden="1" w:unhideWhenUsed="1"/>
+    <w:lsdException w:name="Table 3D effects 3" w:semiHidden="1" w:unhideWhenUsed="1"/>
+    <w:lsdException w:name="Table Contemporary" w:semiHidden="1" w:unhideWhenUsed="1"/>
+    <w:lsdException w:name="Table Elegant" w:semiHidden="1" w:unhideWhenUsed="1"/>
+    <w:lsdException w:name="Table Professional" w:semiHidden="1" w:unhideWhenUsed="1"/>
+    <w:lsdException w:name="Table Subtle 1" w:semiHidden="1" w:unhideWhenUsed="1"/>
+    <w:lsdException w:name="Table Subtle 2" w:semiHidden="1" w:unhideWhenUsed="1"/>
+    <w:lsdException w:name="Table Web 1" w:semiHidden="1" w:unhideWhenUsed="1"/>
+    <w:lsdException w:name="Table Web 2" w:semiHidden="1" w:unhideWhenUsed="1"/>
+    <w:lsdException w:name="Table Web 3" w:semiHidden="1" w:unhideWhenUsed="1"/>
+    <w:lsdException w:name="Balloon Text" w:semiHidden="1" w:unhideWhenUsed="1"/>
+    <w:lsdException w:name="Table Grid" w:uiPriority="39"/>
+    <w:lsdException w:name="Table Theme" w:semiHidden="1" w:unhideWhenUsed="1"/>
+    <w:lsdException w:name="Placeholder Text" w:semiHidden="1"/>
+    <w:lsdException w:name="No Spacing" w:uiPriority="1" w:qFormat="1"/>
+    <w:lsdException w:name="Light Shading" w:uiPriority="60"/>
+    <w:lsdException w:name="Light List" w:uiPriority="61"/>
+    <w:lsdException w:name="Light Grid" w:uiPriority="62"/>
+    <w:lsdException w:name="Medium Shading 1" w:uiPriority="63"/>
+    <w:lsdException w:name="Medium Shading 2" w:uiPriority="64"/>
+    <w:lsdException w:name="Medium List 1" w:uiPriority="65"/>
+    <w:lsdException w:name="Medium List 2" w:uiPriority="66"/>
+    <w:lsdException w:name="Medium Grid 1" w:uiPriority="67"/>
+    <w:lsdException w:name="Medium Grid 2" w:uiPriority="68"/>
+    <w:lsdException w:name="Medium Grid 3" w:uiPriority="69"/>
+    <w:lsdException w:name="Dark List" w:uiPriority="70"/>
+    <w:lsdException w:name="Colorful Shading" w:uiPriority="71"/>
+    <w:lsdException w:name="Colorful List" w:uiPriority="72"/>
+    <w:lsdException w:name="Colorful Grid" w:uiPriority="73"/>
+    <w:lsdException w:name="Light Shading Accent 1" w:uiPriority="60"/>
+    <w:lsdException w:name="Light List Accent 1" w:uiPriority="61"/>
+    <w:lsdException w:name="Light Grid Accent 1" w:uiPriority="62"/>
+    <w:lsdException w:name="Medium Shading 1 Accent 1" w:uiPriority="63"/>
+    <w:lsdException w:name="Medium Shading 2 Accent 1" w:uiPriority="64"/>
+    <w:lsdException w:name="Medium List 1 Accent 1" w:uiPriority="65"/>
+    <w:lsdException w:name="Revision" w:semiHidden="1"/>
+    <w:lsdException w:name="List Paragraph" w:uiPriority="34" w:qFormat="1"/>
+    <w:lsdException w:name="Quote" w:uiPriority="29" w:qFormat="1"/>
+    <w:lsdException w:name="Intense Quote" w:uiPriority="30" w:qFormat="1"/>
+    <w:lsdException w:name="Medium List 2 Accent 1" w:uiPriority="66"/>
+    <w:lsdException w:name="Medium Grid 1 Accent 1" w:uiPriority="67"/>
+    <w:lsdException w:name="Medium Grid 2 Accent 1" w:uiPriority="68"/>
+    <w:lsdException w:name="Medium Grid 3 Accent 1" w:uiPriority="69"/>
+    <w:lsdException w:name="Dark List Accent 1" w:uiPriority="70"/>
+    <w:lsdException w:name="Colorful Shading Accent 1" w:uiPriority="71"/>
+    <w:lsdException w:name="Colorful List Accent 1" w:uiPriority="72"/>
+    <w:lsdException w:name="Colorful Grid Accent 1" w:uiPriority="73"/>
+    <w:lsdException w:name="Light Shading Accent 2" w:uiPriority="60"/>
+    <w:lsdException w:name="Light List Accent 2" w:uiPriority="61"/>
+    <w:lsdException w:name="Light Grid Accent 2" w:uiPriority="62"/>
+    <w:lsdException w:name="Medium Shading 1 Accent 2" w:uiPriority="63"/>
+    <w:lsdException w:name="Medium Shading 2 Accent 2" w:uiPriority="64"/>
+    <w:lsdException w:name="Medium List 1 Accent 2" w:uiPriority="65"/>
+    <w:lsdException w:name="Medium List 2 Accent 2" w:uiPriority="66"/>
+    <w:lsdException w:name="Medium Grid 1 Accent 2" w:uiPriority="67"/>
+    <w:lsdException w:name="Medium Grid 2 Accent 2" w:uiPriority="68"/>
+    <w:lsdException w:name="Medium Grid 3 Accent 2" w:uiPriority="69"/>
+    <w:lsdException w:name="Dark List Accent 2" w:uiPriority="70"/>
+    <w:lsdException w:name="Colorful Shading Accent 2" w:uiPriority="71"/>
+    <w:lsdException w:name="Colorful List Accent 2" w:uiPriority="72"/>
+    <w:lsdException w:name="Colorful Grid Accent 2" w:uiPriority="73"/>
+    <w:lsdException w:name="Light Shading Accent 3" w:uiPriority="60"/>
+    <w:lsdException w:name="Light List Accent 3" w:uiPriority="61"/>
+    <w:lsdException w:name="Light Grid Accent 3" w:uiPriority="62"/>
+    <w:lsdException w:name="Medium Shading 1 Accent 3" w:uiPriority="63"/>
+    <w:lsdException w:name="Medium Shading 2 Accent 3" w:uiPriority="64"/>
+    <w:lsdException w:name="Medium List 1 Accent 3" w:uiPriority="65"/>
+    <w:lsdException w:name="Medium List 2 Accent 3" w:uiPriority="66"/>
+    <w:lsdException w:name="Medium Grid 1 Accent 3" w:uiPriority="67"/>
+    <w:lsdException w:name="Medium Grid 2 Accent 3" w:uiPriority="68"/>
+    <w:lsdException w:name="Medium Grid 3 Accent 3" w:uiPriority="69"/>
+    <w:lsdException w:name="Dark List Accent 3" w:uiPriority="70"/>
+    <w:lsdException w:name="Colorful Shading Accent 3" w:uiPriority="71"/>
+    <w:lsdException w:name="Colorful List Accent 3" w:uiPriority="72"/>
+    <w:lsdException w:name="Colorful Grid Accent 3" w:uiPriority="73"/>
+    <w:lsdException w:name="Light Shading Accent 4" w:uiPriority="60"/>
+    <w:lsdException w:name="Light List Accent 4" w:uiPriority="61"/>
+    <w:lsdException w:name="Light Grid Accent 4" w:uiPriority="62"/>
+    <w:lsdException w:name="Medium Shading 1 Accent 4" w:uiPriority="63"/>
+    <w:lsdException w:name="Medium Shading 2 Accent 4" w:uiPriority="64"/>
+    <w:lsdException w:name="Medium List 1 Accent 4" w:uiPriority="65"/>
+    <w:lsdException w:name="Medium List 2 Accent 4" w:uiPriority="66"/>
+    <w:lsdException w:name="Medium Grid 1 Accent 4" w:uiPriority="67"/>
+    <w:lsdException w:name="Medium Grid 2 Accent 4" w:uiPriority="68"/>
+    <w:lsdException w:name="Medium Grid 3 Accent 4" w:uiPriority="69"/>
+    <w:lsdException w:name="Dark List Accent 4" w:uiPriority="70"/>
+    <w:lsdException w:name="Colorful Shading Accent 4" w:uiPriority="71"/>
+    <w:lsdException w:name="Colorful List Accent 4" w:uiPriority="72"/>
+    <w:lsdException w:name="Colorful Grid Accent 4" w:uiPriority="73"/>
+    <w:lsdException w:name="Light Shading Accent 5" w:uiPriority="60"/>
+    <w:lsdException w:name="Light List Accent 5" w:uiPriority="61"/>
+    <w:lsdException w:name="Light Grid Accent 5" w:uiPriority="62"/>
+    <w:lsdException w:name="Medium Shading 1 Accent 5" w:uiPriority="63"/>
+    <w:lsdException w:name="Medium Shading 2 Accent 5" w:uiPriority="64"/>
+    <w:lsdException w:name="Medium List 1 Accent 5" w:uiPriority="65"/>
+    <w:lsdException w:name="Medium List 2 Accent 5" w:uiPriority="66"/>
+    <w:lsdException w:name="Medium Grid 1 Accent 5" w:uiPriority="67"/>
+    <w:lsdException w:name="Medium Grid 2 Accent 5" w:uiPriority="68"/>
+    <w:lsdException w:name="Medium Grid 3 Accent 5" w:uiPriority="69"/>
+    <w:lsdException w:name="Dark List Accent 5" w:uiPriority="70"/>
+    <w:lsdException w:name="Colorful Shading Accent 5" w:uiPriority="71"/>
+    <w:lsdException w:name="Colorful List Accent 5" w:uiPriority="72"/>
+    <w:lsdException w:name="Colorful Grid Accent 5" w:uiPriority="73"/>
+    <w:lsdException w:name="Light Shading Accent 6" w:uiPriority="60"/>
+    <w:lsdException w:name="Light List Accent 6" w:uiPriority="61"/>
+    <w:lsdException w:name="Light Grid Accent 6" w:uiPriority="62"/>
+    <w:lsdException w:name="Medium Shading 1 Accent 6" w:uiPriority="63"/>
+    <w:lsdException w:name="Medium Shading 2 Accent 6" w:uiPriority="64"/>
+    <w:lsdException w:name="Medium List 1 Accent 6" w:uiPriority="65"/>
+    <w:lsdException w:name="Medium List 2 Accent 6" w:uiPriority="66"/>
+    <w:lsdException w:name="Medium Grid 1 Accent 6" w:uiPriority="67"/>
+    <w:lsdException w:name="Medium Grid 2 Accent 6" w:uiPriority="68"/>
+    <w:lsdException w:name="Medium Grid 3 Accent 6" w:uiPriority="69"/>
+    <w:lsdException w:name="Dark List Accent 6" w:uiPriority="70"/>
+    <w:lsdException w:name="Colorful Shading Accent 6" w:uiPriority="71"/>
+    <w:lsdException w:name="Colorful List Accent 6" w:uiPriority="72"/>
+    <w:lsdException w:name="Colorful Grid Accent 6" w:uiPriority="73"/>
+    <w:lsdException w:name="Subtle Emphasis" w:uiPriority="19" w:qFormat="1"/>
+    <w:lsdException w:name="Intense Emphasis" w:uiPriority="21" w:qFormat="1"/>
+    <w:lsdException w:name="Subtle Reference" w:uiPriority="31" w:qFormat="1"/>
+    <w:lsdException w:name="Intense Reference" w:uiPriority="32" w:qFormat="1"/>
+    <w:lsdException w:name="Book Title" w:uiPriority="33" w:qFormat="1"/>
+    <w:lsdException w:name="Bibliography" w:semiHidden="1" w:uiPriority="37" w:unhideWhenUsed="1"/>
+    <w:lsdException w:name="TOC Heading" w:semiHidden="1" w:uiPriority="39" w:unhideWhenUsed="1" w:qFormat="1"/>
+    <w:lsdException w:name="Plain Table 1" w:uiPriority="41"/>
+    <w:lsdException w:name="Plain Table 2" w:uiPriority="42"/>
+    <w:lsdException w:name="Plain Table 3" w:uiPriority="43"/>
+    <w:lsdException w:name="Plain Table 4" w:uiPriority="44"/>
+    <w:lsdException w:name="Plain Table 5" w:uiPriority="45"/>
+    <w:lsdException w:name="Grid Table Light" w:uiPriority="40"/>
+    <w:lsdException w:name="Grid Table 1 Light" w:uiPriority="46"/>
+    <w:lsdException w:name="Grid Table 2" w:uiPriority="47"/>
+    <w:lsdException w:name="Grid Table 3" w:uiPriority="48"/>
+    <w:lsdException w:name="Grid Table 4" w:uiPriority="49"/>
+    <w:lsdException w:name="Grid Table 5 Dark" w:uiPriority="50"/>
+    <w:lsdException w:name="Grid Table 6 Colorful" w:uiPriority="51"/>
+    <w:lsdException w:name="Grid Table 7 Colorful" w:uiPriority="52"/>
+    <w:lsdException w:name="Grid Table 1 Light Accent 1" w:uiPriority="46"/>
+    <w:lsdException w:name="Grid Table 2 Accent 1" w:uiPriority="47"/>
+    <w:lsdException w:name="Grid Table 3 Accent 1" w:uiPriority="48"/>
+    <w:lsdException w:name="Grid Table 4 Accent 1" w:uiPriority="49"/>
+    <w:lsdException w:name="Grid Table 5 Dark Accent 1" w:uiPriority="50"/>
+    <w:lsdException w:name="Grid Table 6 Colorful Accent 1" w:uiPriority="51"/>
+    <w:lsdException w:name="Grid Table 7 Colorful Accent 1" w:uiPriority="52"/>
+    <w:lsdException w:name="Grid Table 1 Light Accent 2" w:uiPriority="46"/>
+    <w:lsdException w:name="Grid Table 2 Accent 2" w:uiPriority="47"/>
+    <w:lsdException w:name="Grid Table 3 Accent 2" w:uiPriority="48"/>
+    <w:lsdException w:name="Grid Table 4 Accent 2" w:uiPriority="49"/>
+    <w:lsdException w:name="Grid Table 5 Dark Accent 2" w:uiPriority="50"/>
+    <w:lsdException w:name="Grid Table 6 Colorful Accent 2" w:uiPriority="51"/>
+    <w:lsdException w:name="Grid Table 7 Colorful Accent 2" w:uiPriority="52"/>
+    <w:lsdException w:name="Grid Table 1 Light Accent 3" w:uiPriority="46"/>
+    <w:lsdException w:name="Grid Table 2 Accent 3" w:uiPriority="47"/>
+    <w:lsdException w:name="Grid Table 3 Accent 3" w:uiPriority="48"/>
+    <w:lsdException w:name="Grid Table 4 Accent 3" w:uiPriority="49"/>
+    <w:lsdException w:name="Grid Table 5 Dark Accent 3" w:uiPriority="50"/>
+    <w:lsdException w:name="Grid Table 6 Colorful Accent 3" w:uiPriority="51"/>
+    <w:lsdException w:name="Grid Table 7 Colorful Accent 3" w:uiPriority="52"/>
+    <w:lsdException w:name="Grid Table 1 Light Accent 4" w:uiPriority="46"/>
+    <w:lsdException w:name="Grid Table 2 Accent 4" w:uiPriority="47"/>
+    <w:lsdException w:name="Grid Table 3 Accent 4" w:uiPriority="48"/>
+    <w:lsdException w:name="Grid Table 4 Accent 4" w:uiPriority="49"/>
+    <w:lsdException w:name="Grid Table 5 Dark Accent 4" w:uiPriority="50"/>
+    <w:lsdException w:name="Grid Table 6 Colorful Accent 4" w:uiPriority="51"/>
+    <w:lsdException w:name="Grid Table 7 Colorful Accent 4" w:uiPriority="52"/>
+    <w:lsdException w:name="Grid Table 1 Light Accent 5" w:uiPriority="46"/>
+    <w:lsdException w:name="Grid Table 2 Accent 5" w:uiPriority="47"/>
+    <w:lsdException w:name="Grid Table 3 Accent 5" w:uiPriority="48"/>
+    <w:lsdException w:name="Grid Table 4 Accent 5" w:uiPriority="49"/>
+    <w:lsdException w:name="Grid Table 5 Dark Accent 5" w:uiPriority="50"/>
+    <w:lsdException w:name="Grid Table 6 Colorful Accent 5" w:uiPriority="51"/>
+    <w:lsdException w:name="Grid Table 7 Colorful Accent 5" w:uiPriority="52"/>
+    <w:lsdException w:name="Grid Table 1 Light Accent 6" w:uiPriority="46"/>
+    <w:lsdException w:name="Grid Table 2 Accent 6" w:uiPriority="47"/>
+    <w:lsdException w:name="Grid Table 3 Accent 6" w:uiPriority="48"/>
+    <w:lsdException w:name="Grid Table 4 Accent 6" w:uiPriority="49"/>
+    <w:lsdException w:name="Grid Table 5 Dark Accent 6" w:uiPriority="50"/>
+    <w:lsdException w:name="Grid Table 6 Colorful Accent 6" w:uiPriority="51"/>
+    <w:lsdException w:name="Grid Table 7 Colorful Accent 6" w:uiPriority="52"/>
+    <w:lsdException w:name="List Table 1 Light" w:uiPriority="46"/>
+    <w:lsdException w:name="List Table 2" w:uiPriority="47"/>
+    <w:lsdException w:name="List Table 3" w:uiPriority="48"/>
+    <w:lsdException w:name="List Table 4" w:uiPriority="49"/>
+    <w:lsdException w:name="List Table 5 Dark" w:uiPriority="50"/>
+    <w:lsdException w:name="List Table 6 Colorful" w:uiPriority="51"/>
+    <w:lsdException w:name="List Table 7 Colorful" w:uiPriority="52"/>
+    <w:lsdException w:name="List Table 1 Light Accent 1" w:uiPriority="46"/>
+    <w:lsdException w:name="List Table 2 Accent 1" w:uiPriority="47"/>
+    <w:lsdException w:name="List Table 3 Accent 1" w:uiPriority="48"/>
+    <w:lsdException w:name="List Table 4 Accent 1" w:uiPriority="49"/>
+    <w:lsdException w:name="List Table 5 Dark Accent 1" w:uiPriority="50"/>
+    <w:lsdException w:name="List Table 6 Colorful Accent 1" w:uiPriority="51"/>
+    <w:lsdException w:name="List Table 7 Colorful Accent 1" w:uiPriority="52"/>
+    <w:lsdException w:name="List Table 1 Light Accent 2" w:uiPriority="46"/>
+    <w:lsdException w:name="List Table 2 Accent 2" w:uiPriority="47"/>
+    <w:lsdException w:name="List Table 3 Accent 2" w:uiPriority="48"/>
+    <w:lsdException w:name="List Table 4 Accent 2" w:uiPriority="49"/>
+    <w:lsdException w:name="List Table 5 Dark Accent 2" w:uiPriority="50"/>
+    <w:lsdException w:name="List Table 6 Colorful Accent 2" w:uiPriority="51"/>
+    <w:lsdException w:name="List Table 7 Colorful Accent 2" w:uiPriority="52"/>
+    <w:lsdException w:name="List Table 1 Light Accent 3" w:uiPriority="46"/>
+    <w:lsdException w:name="List Table 2 Accent 3" w:uiPriority="47"/>
+    <w:lsdException w:name="List Table 3 Accent 3" w:uiPriority="48"/>
+    <w:lsdException w:name="List Table 4 Accent 3" w:uiPriority="49"/>
+    <w:lsdException w:name="List Table 5 Dark Accent 3" w:uiPriority="50"/>
+    <w:lsdException w:name="List Table 6 Colorful Accent 3" w:uiPriority="51"/>
+    <w:lsdException w:name="List Table 7 Colorful Accent 3" w:uiPriority="52"/>
+    <w:lsdException w:name="List Table 1 Light Accent 4" w:uiPriority="46"/>
+    <w:lsdException w:name="List Table 2 Accent 4" w:uiPriority="47"/>
+    <w:lsdException w:name="List Table 3 Accent 4" w:uiPriority="48"/>
+    <w:lsdException w:name="List Table 4 Accent 4" w:uiPriority="49"/>
+    <w:lsdException w:name="List Table 5 Dark Accent 4" w:uiPriority="50"/>
+    <w:lsdException w:name="List Table 6 Colorful Accent 4" w:uiPriority="51"/>
+    <w:lsdException w:name="List Table 7 Colorful Accent 4" w:uiPriority="52"/>
+    <w:lsdException w:name="List Table 1 Light Accent 5" w:uiPriority="46"/>
+    <w:lsdException w:name="List Table 2 Accent 5" w:uiPriority="47"/>
+    <w:lsdException w:name="List Table 3 Accent 5" w:uiPriority="48"/>
+    <w:lsdException w:name="List Table 4 Accent 5" w:uiPriority="49"/>
+    <w:lsdException w:name="List Table 5 Dark Accent 5" w:uiPriority="50"/>
+    <w:lsdException w:name="List Table 6 Colorful Accent 5" w:uiPriority="51"/>
+    <w:lsdException w:name="List Table 7 Colorful Accent 5" w:uiPriority="52"/>
+    <w:lsdException w:name="List Table 1 Light Accent 6" w:uiPriority="46"/>
+    <w:lsdException w:name="List Table 2 Accent 6" w:uiPriority="47"/>
+    <w:lsdException w:name="List Table 3 Accent 6" w:uiPriority="48"/>
+    <w:lsdException w:name="List Table 4 Accent 6" w:uiPriority="49"/>
+    <w:lsdException w:name="List Table 5 Dark Accent 6" w:uiPriority="50"/>
+    <w:lsdException w:name="List Table 6 Colorful Accent 6" w:uiPriority="51"/>
+    <w:lsdException w:name="List Table 7 Colorful Accent 6" w:uiPriority="52"/>
+  </w:latentStyles>
+  <w:style w:type="paragraph" w:default="1" w:styleId="Normal">
+    <w:name w:val="Normal"/>
   </w:style>
-  <w:style w:type="table" w:styleId="TableNormal" w:default="1">
-    <w:name w:val="Table Normal"/>
-  </w:style>
-  <w:style w:type="paragraph" w:styleId="Heading1">
+  <w:style w:type="paragraph" w:styleId="Titre1">
     <w:name w:val="heading 1"/>
     <w:basedOn w:val="Normal"/>
     <w:next w:val="Normal"/>
     <w:pPr>
-      <w:keepNext w:val="1"/>
-      <w:keepLines w:val="1"/>
-      <w:spacing w:after="120" w:before="400" w:lineRule="auto"/>
+      <w:keepNext/>
+      <w:keepLines/>
+      <w:spacing w:before="400" w:after="120"/>
+      <w:outlineLvl w:val="0"/>
     </w:pPr>
     <w:rPr>
       <w:sz w:val="40"/>
       <w:szCs w:val="40"/>
     </w:rPr>
   </w:style>
-  <w:style w:type="paragraph" w:styleId="Heading2">
+  <w:style w:type="paragraph" w:styleId="Titre2">
     <w:name w:val="heading 2"/>
     <w:basedOn w:val="Normal"/>
     <w:next w:val="Normal"/>
     <w:pPr>
-      <w:keepNext w:val="1"/>
-      <w:keepLines w:val="1"/>
-      <w:spacing w:after="120" w:before="360" w:lineRule="auto"/>
+      <w:keepNext/>
+      <w:keepLines/>
+      <w:spacing w:before="360" w:after="120"/>
+      <w:outlineLvl w:val="1"/>
     </w:pPr>
     <w:rPr>
-      <w:b w:val="0"/>
       <w:sz w:val="32"/>
       <w:szCs w:val="32"/>
     </w:rPr>
   </w:style>
-  <w:style w:type="paragraph" w:styleId="Heading3">
+  <w:style w:type="paragraph" w:styleId="Titre3">
     <w:name w:val="heading 3"/>
     <w:basedOn w:val="Normal"/>
     <w:next w:val="Normal"/>
     <w:pPr>
-      <w:keepNext w:val="1"/>
-      <w:keepLines w:val="1"/>
-      <w:spacing w:after="80" w:before="320" w:lineRule="auto"/>
+      <w:keepNext/>
+      <w:keepLines/>
+      <w:spacing w:before="320" w:after="80"/>
+      <w:outlineLvl w:val="2"/>
     </w:pPr>
     <w:rPr>
-      <w:b w:val="0"/>
       <w:color w:val="434343"/>
       <w:sz w:val="28"/>
       <w:szCs w:val="28"/>
     </w:rPr>
   </w:style>
-  <w:style w:type="paragraph" w:styleId="Heading4">
+  <w:style w:type="paragraph" w:styleId="Titre4">
     <w:name w:val="heading 4"/>
     <w:basedOn w:val="Normal"/>
     <w:next w:val="Normal"/>
     <w:pPr>
-      <w:keepNext w:val="1"/>
-      <w:keepLines w:val="1"/>
-      <w:spacing w:after="80" w:before="280" w:lineRule="auto"/>
+      <w:keepNext/>
+      <w:keepLines/>
+      <w:spacing w:before="280" w:after="80"/>
+      <w:outlineLvl w:val="3"/>
     </w:pPr>
     <w:rPr>
       <w:color w:val="666666"/>
@@ -513,63 +870,97 @@
       <w:szCs w:val="24"/>
     </w:rPr>
   </w:style>
-  <w:style w:type="paragraph" w:styleId="Heading5">
+  <w:style w:type="paragraph" w:styleId="Titre5">
     <w:name w:val="heading 5"/>
     <w:basedOn w:val="Normal"/>
     <w:next w:val="Normal"/>
     <w:pPr>
-      <w:keepNext w:val="1"/>
-      <w:keepLines w:val="1"/>
-      <w:spacing w:after="80" w:before="240" w:lineRule="auto"/>
+      <w:keepNext/>
+      <w:keepLines/>
+      <w:spacing w:before="240" w:after="80"/>
+      <w:outlineLvl w:val="4"/>
     </w:pPr>
     <w:rPr>
       <w:color w:val="666666"/>
-      <w:sz w:val="22"/>
-      <w:szCs w:val="22"/>
     </w:rPr>
   </w:style>
-  <w:style w:type="paragraph" w:styleId="Heading6">
+  <w:style w:type="paragraph" w:styleId="Titre6">
     <w:name w:val="heading 6"/>
     <w:basedOn w:val="Normal"/>
     <w:next w:val="Normal"/>
     <w:pPr>
-      <w:keepNext w:val="1"/>
-      <w:keepLines w:val="1"/>
-      <w:spacing w:after="80" w:before="240" w:lineRule="auto"/>
+      <w:keepNext/>
+      <w:keepLines/>
+      <w:spacing w:before="240" w:after="80"/>
+      <w:outlineLvl w:val="5"/>
     </w:pPr>
     <w:rPr>
-      <w:i w:val="1"/>
+      <w:i/>
       <w:color w:val="666666"/>
-      <w:sz w:val="22"/>
-      <w:szCs w:val="22"/>
     </w:rPr>
   </w:style>
-  <w:style w:type="paragraph" w:styleId="Title">
+  <w:style w:type="character" w:default="1" w:styleId="Policepardfaut">
+    <w:name w:val="Default Paragraph Font"/>
+    <w:uiPriority w:val="1"/>
+    <w:semiHidden/>
+    <w:unhideWhenUsed/>
+  </w:style>
+  <w:style w:type="table" w:default="1" w:styleId="TableauNormal">
+    <w:name w:val="Normal Table"/>
+    <w:uiPriority w:val="99"/>
+    <w:semiHidden/>
+    <w:unhideWhenUsed/>
+    <w:tblPr>
+      <w:tblInd w:w="0" w:type="dxa"/>
+      <w:tblCellMar>
+        <w:top w:w="0" w:type="dxa"/>
+        <w:left w:w="108" w:type="dxa"/>
+        <w:bottom w:w="0" w:type="dxa"/>
+        <w:right w:w="108" w:type="dxa"/>
+      </w:tblCellMar>
+    </w:tblPr>
+  </w:style>
+  <w:style w:type="numbering" w:default="1" w:styleId="Aucuneliste">
+    <w:name w:val="No List"/>
+    <w:uiPriority w:val="99"/>
+    <w:semiHidden/>
+    <w:unhideWhenUsed/>
+  </w:style>
+  <w:style w:type="table" w:customStyle="1" w:styleId="TableNormal">
+    <w:name w:val="Table Normal"/>
+    <w:tblPr>
+      <w:tblCellMar>
+        <w:top w:w="0" w:type="dxa"/>
+        <w:left w:w="0" w:type="dxa"/>
+        <w:bottom w:w="0" w:type="dxa"/>
+        <w:right w:w="0" w:type="dxa"/>
+      </w:tblCellMar>
+    </w:tblPr>
+  </w:style>
+  <w:style w:type="paragraph" w:styleId="Titre">
     <w:name w:val="Title"/>
     <w:basedOn w:val="Normal"/>
     <w:next w:val="Normal"/>
     <w:pPr>
-      <w:keepNext w:val="1"/>
-      <w:keepLines w:val="1"/>
-      <w:spacing w:after="60" w:before="0" w:lineRule="auto"/>
+      <w:keepNext/>
+      <w:keepLines/>
+      <w:spacing w:after="60"/>
     </w:pPr>
     <w:rPr>
       <w:sz w:val="52"/>
       <w:szCs w:val="52"/>
     </w:rPr>
   </w:style>
-  <w:style w:type="paragraph" w:styleId="Subtitle">
+  <w:style w:type="paragraph" w:styleId="Sous-titre">
     <w:name w:val="Subtitle"/>
     <w:basedOn w:val="Normal"/>
     <w:next w:val="Normal"/>
     <w:pPr>
-      <w:keepNext w:val="1"/>
-      <w:keepLines w:val="1"/>
-      <w:spacing w:after="320" w:before="0" w:lineRule="auto"/>
+      <w:keepNext/>
+      <w:keepLines/>
+      <w:spacing w:after="320"/>
     </w:pPr>
     <w:rPr>
-      <w:rFonts w:ascii="Arial" w:cs="Arial" w:eastAsia="Arial" w:hAnsi="Arial"/>
-      <w:i w:val="0"/>
       <w:color w:val="666666"/>
       <w:sz w:val="30"/>
       <w:szCs w:val="30"/>

</xml_diff>

<commit_message>
Ajout documentation et fiches de test
</commit_message>
<xml_diff>
--- a/Documentation/Man Utilisation.docx
+++ b/Documentation/Man Utilisation.docx
@@ -4,7 +4,6 @@
   <w:body>
     <w:p>
       <w:pPr>
-        <w:contextualSpacing w:val="0"/>
         <w:rPr/>
       </w:pPr>
       <w:r>
@@ -16,29 +15,26 @@
     </w:p>
     <w:p>
       <w:pPr>
-        <w:contextualSpacing w:val="0"/>
-        <w:rPr/>
-      </w:pPr>
-      <w:r>
-        <w:rPr>
-          <w:rtl w:val="0"/>
-        </w:rPr>
-      </w:r>
-    </w:p>
-    <w:p>
-      <w:pPr>
-        <w:contextualSpacing w:val="0"/>
-        <w:rPr/>
-      </w:pPr>
-      <w:r>
-        <w:rPr>
-          <w:rtl w:val="0"/>
-        </w:rPr>
-      </w:r>
-    </w:p>
-    <w:p>
-      <w:pPr>
-        <w:contextualSpacing w:val="0"/>
+        <w:rPr/>
+      </w:pPr>
+      <w:r>
+        <w:rPr>
+          <w:rtl w:val="0"/>
+        </w:rPr>
+      </w:r>
+    </w:p>
+    <w:p>
+      <w:pPr>
+        <w:rPr/>
+      </w:pPr>
+      <w:r>
+        <w:rPr>
+          <w:rtl w:val="0"/>
+        </w:rPr>
+      </w:r>
+    </w:p>
+    <w:p>
+      <w:pPr>
         <w:rPr/>
       </w:pPr>
       <w:r>
@@ -50,7 +46,6 @@
     </w:p>
     <w:p>
       <w:pPr>
-        <w:contextualSpacing w:val="0"/>
         <w:rPr/>
       </w:pPr>
       <w:r>
@@ -62,19 +57,17 @@
     </w:p>
     <w:p>
       <w:pPr>
-        <w:contextualSpacing w:val="0"/>
-        <w:rPr/>
-      </w:pPr>
-      <w:r>
-        <w:rPr>
-          <w:rtl w:val="0"/>
-        </w:rPr>
-        <w:t xml:space="preserve">On retrouve un dossier regroupant les classes métiers et DAO, un dossier contenant les formulaires appelés sur tout le site, et 3 fichier, le fichier d’initialisation init.php, le fichier de l’index qui est la première page affichée et enfin le script de la page principale sur laquelle se déroule tous les cas d’utilisations de l'application.</w:t>
-      </w:r>
-    </w:p>
-    <w:p>
-      <w:pPr>
-        <w:contextualSpacing w:val="0"/>
+        <w:rPr/>
+      </w:pPr>
+      <w:r>
+        <w:rPr>
+          <w:rtl w:val="0"/>
+        </w:rPr>
+        <w:t xml:space="preserve">On retrouve un dossier regroupant les classes métiers et DAO, un dossier contenant les formulaires appelés sur tout le site, et 3 fichier, le fichier d’initialisation init.php, le fichier de l’index qui est la première page affichée et enfin le script de la page principale sur laquelle se déroule tous les cas d’utilisations de l'application. Elle possede egalement plusieurs pages de gestions des différents paramètres de l’application</w:t>
+      </w:r>
+    </w:p>
+    <w:p>
+      <w:pPr>
         <w:rPr/>
       </w:pPr>
       <w:r>
@@ -86,52 +79,70 @@
     </w:p>
     <w:p>
       <w:pPr>
-        <w:contextualSpacing w:val="0"/>
-        <w:rPr/>
-      </w:pPr>
-      <w:r>
-        <w:rPr>
-          <w:rtl w:val="0"/>
-        </w:rPr>
-      </w:r>
-    </w:p>
-    <w:p>
-      <w:pPr>
-        <w:contextualSpacing w:val="0"/>
-        <w:rPr/>
-      </w:pPr>
-      <w:r>
-        <w:rPr>
-          <w:rtl w:val="0"/>
-        </w:rPr>
-      </w:r>
-    </w:p>
-    <w:p>
-      <w:pPr>
-        <w:contextualSpacing w:val="0"/>
-        <w:rPr/>
-      </w:pPr>
-      <w:r>
-        <w:rPr>
-          <w:rtl w:val="0"/>
-        </w:rPr>
-        <w:t xml:space="preserve">Avant toute manipulation, Veillez à bien importer la BDD ‘fredi’ depuis le dossier SQL de l’application. </w:t>
-      </w:r>
-    </w:p>
-    <w:p>
-      <w:pPr>
-        <w:contextualSpacing w:val="0"/>
-        <w:rPr/>
-      </w:pPr>
-      <w:r>
-        <w:rPr>
-          <w:rtl w:val="0"/>
-        </w:rPr>
-      </w:r>
-    </w:p>
-    <w:p>
-      <w:pPr>
-        <w:contextualSpacing w:val="0"/>
+        <w:rPr/>
+      </w:pPr>
+      <w:r>
+        <w:rPr>
+          <w:rtl w:val="0"/>
+        </w:rPr>
+      </w:r>
+    </w:p>
+    <w:p>
+      <w:pPr>
+        <w:rPr/>
+      </w:pPr>
+      <w:r>
+        <w:rPr>
+          <w:rtl w:val="0"/>
+        </w:rPr>
+      </w:r>
+    </w:p>
+    <w:p>
+      <w:pPr>
+        <w:rPr/>
+      </w:pPr>
+      <w:r>
+        <w:rPr>
+          <w:rtl w:val="0"/>
+        </w:rPr>
+      </w:r>
+    </w:p>
+    <w:p>
+      <w:pPr>
+        <w:rPr>
+          <w:b w:val="1"/>
+        </w:rPr>
+      </w:pPr>
+      <w:r>
+        <w:rPr>
+          <w:b w:val="1"/>
+          <w:rtl w:val="0"/>
+        </w:rPr>
+        <w:t xml:space="preserve">Avant toute manipulation, Veillez à bien importer la Base De Donnée ‘fredi’ depuis le dossier SQL de l’application en veillant à importer la structure de la base puis les données.</w:t>
+      </w:r>
+    </w:p>
+    <w:p>
+      <w:pPr>
+        <w:rPr/>
+      </w:pPr>
+      <w:r>
+        <w:rPr>
+          <w:rtl w:val="0"/>
+        </w:rPr>
+      </w:r>
+    </w:p>
+    <w:p>
+      <w:pPr>
+        <w:rPr/>
+      </w:pPr>
+      <w:r>
+        <w:rPr>
+          <w:rtl w:val="0"/>
+        </w:rPr>
+      </w:r>
+    </w:p>
+    <w:p>
+      <w:pPr>
         <w:rPr/>
       </w:pPr>
       <w:r>
@@ -143,7 +154,6 @@
     </w:p>
     <w:p>
       <w:pPr>
-        <w:contextualSpacing w:val="0"/>
         <w:rPr/>
       </w:pPr>
       <w:r>
@@ -155,7 +165,6 @@
     </w:p>
     <w:p>
       <w:pPr>
-        <w:contextualSpacing w:val="0"/>
         <w:rPr/>
       </w:pPr>
       <w:r>
@@ -167,18 +176,16 @@
     </w:p>
     <w:p>
       <w:pPr>
-        <w:contextualSpacing w:val="0"/>
-        <w:rPr/>
-      </w:pPr>
-      <w:r>
-        <w:rPr>
-          <w:rtl w:val="0"/>
-        </w:rPr>
-      </w:r>
-    </w:p>
-    <w:p>
-      <w:pPr>
-        <w:contextualSpacing w:val="0"/>
+        <w:rPr/>
+      </w:pPr>
+      <w:r>
+        <w:rPr>
+          <w:rtl w:val="0"/>
+        </w:rPr>
+      </w:r>
+    </w:p>
+    <w:p>
+      <w:pPr>
         <w:rPr/>
       </w:pPr>
       <w:r>
@@ -289,7 +296,6 @@
     </w:p>
     <w:p>
       <w:pPr>
-        <w:contextualSpacing w:val="0"/>
         <w:rPr/>
       </w:pPr>
       <w:r>
@@ -443,7 +449,6 @@
     <w:pPrDefault>
       <w:pPr>
         <w:spacing w:line="276" w:lineRule="auto"/>
-        <w:contextualSpacing w:val="1"/>
       </w:pPr>
     </w:pPrDefault>
   </w:docDefaults>

</xml_diff>